<commit_message>
Added and renamed files
</commit_message>
<xml_diff>
--- a/homework_2_week_4_ray_duran_und.docx
+++ b/homework_2_week_4_ray_duran_und.docx
@@ -628,6 +628,2091 @@
         <w:lastRenderedPageBreak/>
         <w:t>Since this type of noise has some relationship to thermal noise then cooling is a possible alleviation.</w:t>
       </w:r>
+    </w:p>
+    <w:p/>
+    <w:p>
+      <w:r>
+        <w:t>Problem 3.</w:t>
+      </w:r>
+    </w:p>
+    <w:p>
+      <w:pPr>
+        <w:pStyle w:val="Default"/>
+      </w:pPr>
+    </w:p>
+    <w:p>
+      <w:pPr>
+        <w:pStyle w:val="Default"/>
+      </w:pPr>
+      <w:r>
+        <w:t xml:space="preserve"> </w:t>
+      </w:r>
+    </w:p>
+    <w:p>
+      <w:pPr>
+        <w:pStyle w:val="Default"/>
+        <w:numPr>
+          <w:ilvl w:val="0"/>
+          <w:numId w:val="1"/>
+        </w:numPr>
+        <w:rPr>
+          <w:sz w:val="22"/>
+          <w:szCs w:val="22"/>
+        </w:rPr>
+      </w:pPr>
+      <w:r>
+        <w:rPr>
+          <w:sz w:val="22"/>
+          <w:szCs w:val="22"/>
+        </w:rPr>
+        <w:t>(20%) Use MATLAB to read image file “</w:t>
+      </w:r>
+      <w:proofErr w:type="spellStart"/>
+      <w:r>
+        <w:rPr>
+          <w:sz w:val="22"/>
+          <w:szCs w:val="22"/>
+        </w:rPr>
+        <w:t>cameraman.tif</w:t>
+      </w:r>
+      <w:proofErr w:type="spellEnd"/>
+      <w:r>
+        <w:rPr>
+          <w:sz w:val="22"/>
+          <w:szCs w:val="22"/>
+        </w:rPr>
+        <w:t xml:space="preserve">”, add three different types of Gaussian white noises with (1) mean = 0, variance = 0.01; (2) mean = 3, variance = 0.1; and (3) mean = 1, variance = 0.2, and save these three new images as </w:t>
+      </w:r>
+      <w:proofErr w:type="spellStart"/>
+      <w:r>
+        <w:rPr>
+          <w:sz w:val="22"/>
+          <w:szCs w:val="22"/>
+        </w:rPr>
+        <w:t>png</w:t>
+      </w:r>
+      <w:proofErr w:type="spellEnd"/>
+      <w:r>
+        <w:rPr>
+          <w:sz w:val="22"/>
+          <w:szCs w:val="22"/>
+        </w:rPr>
+        <w:t xml:space="preserve"> files. </w:t>
+      </w:r>
+    </w:p>
+    <w:p>
+      <w:pPr>
+        <w:pStyle w:val="Default"/>
+        <w:numPr>
+          <w:ilvl w:val="0"/>
+          <w:numId w:val="1"/>
+        </w:numPr>
+        <w:rPr>
+          <w:sz w:val="22"/>
+          <w:szCs w:val="22"/>
+        </w:rPr>
+      </w:pPr>
+    </w:p>
+    <w:p>
+      <w:pPr>
+        <w:pStyle w:val="Default"/>
+        <w:rPr>
+          <w:sz w:val="22"/>
+          <w:szCs w:val="22"/>
+        </w:rPr>
+      </w:pPr>
+      <w:r>
+        <w:rPr>
+          <w:sz w:val="22"/>
+          <w:szCs w:val="22"/>
+        </w:rPr>
+        <w:t>Ans:</w:t>
+      </w:r>
+    </w:p>
+    <w:p>
+      <w:pPr>
+        <w:pStyle w:val="Default"/>
+        <w:rPr>
+          <w:sz w:val="22"/>
+          <w:szCs w:val="22"/>
+        </w:rPr>
+      </w:pPr>
+    </w:p>
+    <w:p>
+      <w:pPr>
+        <w:autoSpaceDE w:val="0"/>
+        <w:autoSpaceDN w:val="0"/>
+        <w:adjustRightInd w:val="0"/>
+        <w:spacing w:after="0" w:line="240" w:lineRule="auto"/>
+        <w:rPr>
+          <w:rFonts w:ascii="Courier New" w:hAnsi="Courier New" w:cs="Courier New"/>
+          <w:sz w:val="24"/>
+          <w:szCs w:val="24"/>
+        </w:rPr>
+      </w:pPr>
+      <w:r>
+        <w:rPr>
+          <w:rFonts w:ascii="Courier New" w:hAnsi="Courier New" w:cs="Courier New"/>
+          <w:color w:val="3C763D"/>
+          <w:sz w:val="20"/>
+          <w:szCs w:val="20"/>
+        </w:rPr>
+        <w:t>%---------------------------------------------------------------------</w:t>
+      </w:r>
+    </w:p>
+    <w:p>
+      <w:pPr>
+        <w:autoSpaceDE w:val="0"/>
+        <w:autoSpaceDN w:val="0"/>
+        <w:adjustRightInd w:val="0"/>
+        <w:spacing w:after="0" w:line="240" w:lineRule="auto"/>
+        <w:rPr>
+          <w:rFonts w:ascii="Courier New" w:hAnsi="Courier New" w:cs="Courier New"/>
+          <w:sz w:val="24"/>
+          <w:szCs w:val="24"/>
+        </w:rPr>
+      </w:pPr>
+      <w:r>
+        <w:rPr>
+          <w:rFonts w:ascii="Courier New" w:hAnsi="Courier New" w:cs="Courier New"/>
+          <w:color w:val="3C763D"/>
+          <w:sz w:val="20"/>
+          <w:szCs w:val="20"/>
+        </w:rPr>
+        <w:t xml:space="preserve">% file </w:t>
+      </w:r>
+      <w:proofErr w:type="gramStart"/>
+      <w:r>
+        <w:rPr>
+          <w:rFonts w:ascii="Courier New" w:hAnsi="Courier New" w:cs="Courier New"/>
+          <w:color w:val="3C763D"/>
+          <w:sz w:val="20"/>
+          <w:szCs w:val="20"/>
+        </w:rPr>
+        <w:t>name :</w:t>
+      </w:r>
+      <w:proofErr w:type="gramEnd"/>
+      <w:r>
+        <w:rPr>
+          <w:rFonts w:ascii="Courier New" w:hAnsi="Courier New" w:cs="Courier New"/>
+          <w:color w:val="3C763D"/>
+          <w:sz w:val="20"/>
+          <w:szCs w:val="20"/>
+        </w:rPr>
+        <w:t xml:space="preserve"> hmwk_2_prob_3.m</w:t>
+      </w:r>
+    </w:p>
+    <w:p>
+      <w:pPr>
+        <w:autoSpaceDE w:val="0"/>
+        <w:autoSpaceDN w:val="0"/>
+        <w:adjustRightInd w:val="0"/>
+        <w:spacing w:after="0" w:line="240" w:lineRule="auto"/>
+        <w:rPr>
+          <w:rFonts w:ascii="Courier New" w:hAnsi="Courier New" w:cs="Courier New"/>
+          <w:sz w:val="24"/>
+          <w:szCs w:val="24"/>
+        </w:rPr>
+      </w:pPr>
+      <w:r>
+        <w:rPr>
+          <w:rFonts w:ascii="Courier New" w:hAnsi="Courier New" w:cs="Courier New"/>
+          <w:color w:val="3C763D"/>
+          <w:sz w:val="20"/>
+          <w:szCs w:val="20"/>
+        </w:rPr>
+        <w:t>% Student: Ray Duran</w:t>
+      </w:r>
+    </w:p>
+    <w:p>
+      <w:pPr>
+        <w:autoSpaceDE w:val="0"/>
+        <w:autoSpaceDN w:val="0"/>
+        <w:adjustRightInd w:val="0"/>
+        <w:spacing w:after="0" w:line="240" w:lineRule="auto"/>
+        <w:rPr>
+          <w:rFonts w:ascii="Courier New" w:hAnsi="Courier New" w:cs="Courier New"/>
+          <w:sz w:val="24"/>
+          <w:szCs w:val="24"/>
+        </w:rPr>
+      </w:pPr>
+      <w:r>
+        <w:rPr>
+          <w:rFonts w:ascii="Courier New" w:hAnsi="Courier New" w:cs="Courier New"/>
+          <w:color w:val="3C763D"/>
+          <w:sz w:val="20"/>
+          <w:szCs w:val="20"/>
+        </w:rPr>
+        <w:t>% Date: 9/29/21</w:t>
+      </w:r>
+    </w:p>
+    <w:p>
+      <w:pPr>
+        <w:autoSpaceDE w:val="0"/>
+        <w:autoSpaceDN w:val="0"/>
+        <w:adjustRightInd w:val="0"/>
+        <w:spacing w:after="0" w:line="240" w:lineRule="auto"/>
+        <w:rPr>
+          <w:rFonts w:ascii="Courier New" w:hAnsi="Courier New" w:cs="Courier New"/>
+          <w:sz w:val="24"/>
+          <w:szCs w:val="24"/>
+        </w:rPr>
+      </w:pPr>
+      <w:r>
+        <w:rPr>
+          <w:rFonts w:ascii="Courier New" w:hAnsi="Courier New" w:cs="Courier New"/>
+          <w:color w:val="3C763D"/>
+          <w:sz w:val="20"/>
+          <w:szCs w:val="20"/>
+        </w:rPr>
+        <w:t xml:space="preserve">% </w:t>
+      </w:r>
+      <w:proofErr w:type="gramStart"/>
+      <w:r>
+        <w:rPr>
+          <w:rFonts w:ascii="Courier New" w:hAnsi="Courier New" w:cs="Courier New"/>
+          <w:color w:val="3C763D"/>
+          <w:sz w:val="20"/>
+          <w:szCs w:val="20"/>
+        </w:rPr>
+        <w:t>Class :</w:t>
+      </w:r>
+      <w:proofErr w:type="gramEnd"/>
+      <w:r>
+        <w:rPr>
+          <w:rFonts w:ascii="Courier New" w:hAnsi="Courier New" w:cs="Courier New"/>
+          <w:color w:val="3C763D"/>
+          <w:sz w:val="20"/>
+          <w:szCs w:val="20"/>
+        </w:rPr>
+        <w:t xml:space="preserve"> EECS 590 Professor Liang, Fall Semester</w:t>
+      </w:r>
+    </w:p>
+    <w:p>
+      <w:pPr>
+        <w:autoSpaceDE w:val="0"/>
+        <w:autoSpaceDN w:val="0"/>
+        <w:adjustRightInd w:val="0"/>
+        <w:spacing w:after="0" w:line="240" w:lineRule="auto"/>
+        <w:rPr>
+          <w:rFonts w:ascii="Courier New" w:hAnsi="Courier New" w:cs="Courier New"/>
+          <w:sz w:val="24"/>
+          <w:szCs w:val="24"/>
+        </w:rPr>
+      </w:pPr>
+      <w:r>
+        <w:rPr>
+          <w:rFonts w:ascii="Courier New" w:hAnsi="Courier New" w:cs="Courier New"/>
+          <w:color w:val="3C763D"/>
+          <w:sz w:val="20"/>
+          <w:szCs w:val="20"/>
+        </w:rPr>
+        <w:t>% University of North Dakota</w:t>
+      </w:r>
+    </w:p>
+    <w:p>
+      <w:pPr>
+        <w:autoSpaceDE w:val="0"/>
+        <w:autoSpaceDN w:val="0"/>
+        <w:adjustRightInd w:val="0"/>
+        <w:spacing w:after="0" w:line="240" w:lineRule="auto"/>
+        <w:rPr>
+          <w:rFonts w:ascii="Courier New" w:hAnsi="Courier New" w:cs="Courier New"/>
+          <w:sz w:val="24"/>
+          <w:szCs w:val="24"/>
+        </w:rPr>
+      </w:pPr>
+      <w:r>
+        <w:rPr>
+          <w:rFonts w:ascii="Courier New" w:hAnsi="Courier New" w:cs="Courier New"/>
+          <w:color w:val="3C763D"/>
+          <w:sz w:val="20"/>
+          <w:szCs w:val="20"/>
+        </w:rPr>
+        <w:t xml:space="preserve">% </w:t>
+      </w:r>
+      <w:proofErr w:type="spellStart"/>
+      <w:r>
+        <w:rPr>
+          <w:rFonts w:ascii="Courier New" w:hAnsi="Courier New" w:cs="Courier New"/>
+          <w:color w:val="3C763D"/>
+          <w:sz w:val="20"/>
+          <w:szCs w:val="20"/>
+        </w:rPr>
+        <w:t>Descr</w:t>
+      </w:r>
+      <w:proofErr w:type="spellEnd"/>
+      <w:r>
+        <w:rPr>
+          <w:rFonts w:ascii="Courier New" w:hAnsi="Courier New" w:cs="Courier New"/>
+          <w:color w:val="3C763D"/>
+          <w:sz w:val="20"/>
+          <w:szCs w:val="20"/>
+        </w:rPr>
+        <w:t xml:space="preserve">: </w:t>
+      </w:r>
+    </w:p>
+    <w:p>
+      <w:pPr>
+        <w:autoSpaceDE w:val="0"/>
+        <w:autoSpaceDN w:val="0"/>
+        <w:adjustRightInd w:val="0"/>
+        <w:spacing w:after="0" w:line="240" w:lineRule="auto"/>
+        <w:rPr>
+          <w:rFonts w:ascii="Courier New" w:hAnsi="Courier New" w:cs="Courier New"/>
+          <w:sz w:val="24"/>
+          <w:szCs w:val="24"/>
+        </w:rPr>
+      </w:pPr>
+      <w:r>
+        <w:rPr>
+          <w:rFonts w:ascii="Courier New" w:hAnsi="Courier New" w:cs="Courier New"/>
+          <w:color w:val="3C763D"/>
+          <w:sz w:val="20"/>
+          <w:szCs w:val="20"/>
+        </w:rPr>
+        <w:t xml:space="preserve">% </w:t>
+      </w:r>
+      <w:proofErr w:type="gramStart"/>
+      <w:r>
+        <w:rPr>
+          <w:rFonts w:ascii="Courier New" w:hAnsi="Courier New" w:cs="Courier New"/>
+          <w:color w:val="3C763D"/>
+          <w:sz w:val="20"/>
+          <w:szCs w:val="20"/>
+        </w:rPr>
+        <w:t>help</w:t>
+      </w:r>
+      <w:proofErr w:type="gramEnd"/>
+      <w:r>
+        <w:rPr>
+          <w:rFonts w:ascii="Courier New" w:hAnsi="Courier New" w:cs="Courier New"/>
+          <w:color w:val="3C763D"/>
+          <w:sz w:val="20"/>
+          <w:szCs w:val="20"/>
+        </w:rPr>
+        <w:t xml:space="preserve"> </w:t>
+      </w:r>
+      <w:proofErr w:type="spellStart"/>
+      <w:r>
+        <w:rPr>
+          <w:rFonts w:ascii="Courier New" w:hAnsi="Courier New" w:cs="Courier New"/>
+          <w:color w:val="3C763D"/>
+          <w:sz w:val="20"/>
+          <w:szCs w:val="20"/>
+        </w:rPr>
+        <w:t>imnoise</w:t>
+      </w:r>
+      <w:proofErr w:type="spellEnd"/>
+      <w:r>
+        <w:rPr>
+          <w:rFonts w:ascii="Courier New" w:hAnsi="Courier New" w:cs="Courier New"/>
+          <w:color w:val="3C763D"/>
+          <w:sz w:val="20"/>
+          <w:szCs w:val="20"/>
+        </w:rPr>
+        <w:t>:</w:t>
+      </w:r>
+    </w:p>
+    <w:p>
+      <w:pPr>
+        <w:autoSpaceDE w:val="0"/>
+        <w:autoSpaceDN w:val="0"/>
+        <w:adjustRightInd w:val="0"/>
+        <w:spacing w:after="0" w:line="240" w:lineRule="auto"/>
+        <w:rPr>
+          <w:rFonts w:ascii="Courier New" w:hAnsi="Courier New" w:cs="Courier New"/>
+          <w:sz w:val="24"/>
+          <w:szCs w:val="24"/>
+        </w:rPr>
+      </w:pPr>
+      <w:r>
+        <w:rPr>
+          <w:rFonts w:ascii="Courier New" w:hAnsi="Courier New" w:cs="Courier New"/>
+          <w:color w:val="3C763D"/>
+          <w:sz w:val="20"/>
+          <w:szCs w:val="20"/>
+        </w:rPr>
+        <w:t xml:space="preserve">% J = </w:t>
+      </w:r>
+      <w:proofErr w:type="spellStart"/>
+      <w:r>
+        <w:rPr>
+          <w:rFonts w:ascii="Courier New" w:hAnsi="Courier New" w:cs="Courier New"/>
+          <w:color w:val="3C763D"/>
+          <w:sz w:val="20"/>
+          <w:szCs w:val="20"/>
+        </w:rPr>
+        <w:t>imnoise</w:t>
+      </w:r>
+      <w:proofErr w:type="spellEnd"/>
+      <w:r>
+        <w:rPr>
+          <w:rFonts w:ascii="Courier New" w:hAnsi="Courier New" w:cs="Courier New"/>
+          <w:color w:val="3C763D"/>
+          <w:sz w:val="20"/>
+          <w:szCs w:val="20"/>
+        </w:rPr>
+        <w:t>(</w:t>
+      </w:r>
+      <w:proofErr w:type="spellStart"/>
+      <w:r>
+        <w:rPr>
+          <w:rFonts w:ascii="Courier New" w:hAnsi="Courier New" w:cs="Courier New"/>
+          <w:color w:val="3C763D"/>
+          <w:sz w:val="20"/>
+          <w:szCs w:val="20"/>
+        </w:rPr>
+        <w:t>I,'gaussian</w:t>
+      </w:r>
+      <w:proofErr w:type="gramStart"/>
+      <w:r>
+        <w:rPr>
+          <w:rFonts w:ascii="Courier New" w:hAnsi="Courier New" w:cs="Courier New"/>
+          <w:color w:val="3C763D"/>
+          <w:sz w:val="20"/>
+          <w:szCs w:val="20"/>
+        </w:rPr>
+        <w:t>',M</w:t>
+      </w:r>
+      <w:proofErr w:type="gramEnd"/>
+      <w:r>
+        <w:rPr>
+          <w:rFonts w:ascii="Courier New" w:hAnsi="Courier New" w:cs="Courier New"/>
+          <w:color w:val="3C763D"/>
+          <w:sz w:val="20"/>
+          <w:szCs w:val="20"/>
+        </w:rPr>
+        <w:t>,V</w:t>
+      </w:r>
+      <w:proofErr w:type="spellEnd"/>
+      <w:r>
+        <w:rPr>
+          <w:rFonts w:ascii="Courier New" w:hAnsi="Courier New" w:cs="Courier New"/>
+          <w:color w:val="3C763D"/>
+          <w:sz w:val="20"/>
+          <w:szCs w:val="20"/>
+        </w:rPr>
+        <w:t>) adds Gaussian white noise of mean M and</w:t>
+      </w:r>
+    </w:p>
+    <w:p>
+      <w:pPr>
+        <w:autoSpaceDE w:val="0"/>
+        <w:autoSpaceDN w:val="0"/>
+        <w:adjustRightInd w:val="0"/>
+        <w:spacing w:after="0" w:line="240" w:lineRule="auto"/>
+        <w:rPr>
+          <w:rFonts w:ascii="Courier New" w:hAnsi="Courier New" w:cs="Courier New"/>
+          <w:sz w:val="24"/>
+          <w:szCs w:val="24"/>
+        </w:rPr>
+      </w:pPr>
+      <w:r>
+        <w:rPr>
+          <w:rFonts w:ascii="Courier New" w:hAnsi="Courier New" w:cs="Courier New"/>
+          <w:color w:val="3C763D"/>
+          <w:sz w:val="20"/>
+          <w:szCs w:val="20"/>
+        </w:rPr>
+        <w:t xml:space="preserve">% </w:t>
+      </w:r>
+      <w:proofErr w:type="gramStart"/>
+      <w:r>
+        <w:rPr>
+          <w:rFonts w:ascii="Courier New" w:hAnsi="Courier New" w:cs="Courier New"/>
+          <w:color w:val="3C763D"/>
+          <w:sz w:val="20"/>
+          <w:szCs w:val="20"/>
+        </w:rPr>
+        <w:t>variance</w:t>
+      </w:r>
+      <w:proofErr w:type="gramEnd"/>
+      <w:r>
+        <w:rPr>
+          <w:rFonts w:ascii="Courier New" w:hAnsi="Courier New" w:cs="Courier New"/>
+          <w:color w:val="3C763D"/>
+          <w:sz w:val="20"/>
+          <w:szCs w:val="20"/>
+        </w:rPr>
+        <w:t xml:space="preserve"> V to the image I. When unspecified, M and V default to 0 and</w:t>
+      </w:r>
+    </w:p>
+    <w:p>
+      <w:pPr>
+        <w:autoSpaceDE w:val="0"/>
+        <w:autoSpaceDN w:val="0"/>
+        <w:adjustRightInd w:val="0"/>
+        <w:spacing w:after="0" w:line="240" w:lineRule="auto"/>
+        <w:rPr>
+          <w:rFonts w:ascii="Courier New" w:hAnsi="Courier New" w:cs="Courier New"/>
+          <w:sz w:val="24"/>
+          <w:szCs w:val="24"/>
+        </w:rPr>
+      </w:pPr>
+      <w:r>
+        <w:rPr>
+          <w:rFonts w:ascii="Courier New" w:hAnsi="Courier New" w:cs="Courier New"/>
+          <w:color w:val="3C763D"/>
+          <w:sz w:val="20"/>
+          <w:szCs w:val="20"/>
+        </w:rPr>
+        <w:t>% 0.01 respectively.</w:t>
+      </w:r>
+    </w:p>
+    <w:p>
+      <w:pPr>
+        <w:autoSpaceDE w:val="0"/>
+        <w:autoSpaceDN w:val="0"/>
+        <w:adjustRightInd w:val="0"/>
+        <w:spacing w:after="0" w:line="240" w:lineRule="auto"/>
+        <w:rPr>
+          <w:rFonts w:ascii="Courier New" w:hAnsi="Courier New" w:cs="Courier New"/>
+          <w:sz w:val="24"/>
+          <w:szCs w:val="24"/>
+        </w:rPr>
+      </w:pPr>
+      <w:r>
+        <w:rPr>
+          <w:rFonts w:ascii="Courier New" w:hAnsi="Courier New" w:cs="Courier New"/>
+          <w:color w:val="3C763D"/>
+          <w:sz w:val="20"/>
+          <w:szCs w:val="20"/>
+        </w:rPr>
+        <w:t xml:space="preserve">%--------------------------------------------------------------------- </w:t>
+      </w:r>
+    </w:p>
+    <w:p>
+      <w:pPr>
+        <w:autoSpaceDE w:val="0"/>
+        <w:autoSpaceDN w:val="0"/>
+        <w:adjustRightInd w:val="0"/>
+        <w:spacing w:after="0" w:line="240" w:lineRule="auto"/>
+        <w:rPr>
+          <w:rFonts w:ascii="Courier New" w:hAnsi="Courier New" w:cs="Courier New"/>
+          <w:sz w:val="24"/>
+          <w:szCs w:val="24"/>
+        </w:rPr>
+      </w:pPr>
+      <w:r>
+        <w:rPr>
+          <w:rFonts w:ascii="Courier New" w:hAnsi="Courier New" w:cs="Courier New"/>
+          <w:color w:val="000000"/>
+          <w:sz w:val="20"/>
+          <w:szCs w:val="20"/>
+        </w:rPr>
+        <w:t xml:space="preserve"> J = </w:t>
+      </w:r>
+      <w:proofErr w:type="spellStart"/>
+      <w:r>
+        <w:rPr>
+          <w:rFonts w:ascii="Courier New" w:hAnsi="Courier New" w:cs="Courier New"/>
+          <w:color w:val="000000"/>
+          <w:sz w:val="20"/>
+          <w:szCs w:val="20"/>
+        </w:rPr>
+        <w:t>imread</w:t>
+      </w:r>
+      <w:proofErr w:type="spellEnd"/>
+      <w:r>
+        <w:rPr>
+          <w:rFonts w:ascii="Courier New" w:hAnsi="Courier New" w:cs="Courier New"/>
+          <w:color w:val="000000"/>
+          <w:sz w:val="20"/>
+          <w:szCs w:val="20"/>
+        </w:rPr>
+        <w:t>(</w:t>
+      </w:r>
+      <w:r>
+        <w:rPr>
+          <w:rFonts w:ascii="Courier New" w:hAnsi="Courier New" w:cs="Courier New"/>
+          <w:color w:val="A020F0"/>
+          <w:sz w:val="20"/>
+          <w:szCs w:val="20"/>
+        </w:rPr>
+        <w:t>'</w:t>
+      </w:r>
+      <w:proofErr w:type="spellStart"/>
+      <w:r>
+        <w:rPr>
+          <w:rFonts w:ascii="Courier New" w:hAnsi="Courier New" w:cs="Courier New"/>
+          <w:color w:val="A020F0"/>
+          <w:sz w:val="20"/>
+          <w:szCs w:val="20"/>
+        </w:rPr>
+        <w:t>cameraman.tif</w:t>
+      </w:r>
+      <w:proofErr w:type="spellEnd"/>
+      <w:r>
+        <w:rPr>
+          <w:rFonts w:ascii="Courier New" w:hAnsi="Courier New" w:cs="Courier New"/>
+          <w:color w:val="A020F0"/>
+          <w:sz w:val="20"/>
+          <w:szCs w:val="20"/>
+        </w:rPr>
+        <w:t>'</w:t>
+      </w:r>
+      <w:proofErr w:type="gramStart"/>
+      <w:r>
+        <w:rPr>
+          <w:rFonts w:ascii="Courier New" w:hAnsi="Courier New" w:cs="Courier New"/>
+          <w:color w:val="000000"/>
+          <w:sz w:val="20"/>
+          <w:szCs w:val="20"/>
+        </w:rPr>
+        <w:t>);</w:t>
+      </w:r>
+      <w:proofErr w:type="gramEnd"/>
+    </w:p>
+    <w:p>
+      <w:pPr>
+        <w:autoSpaceDE w:val="0"/>
+        <w:autoSpaceDN w:val="0"/>
+        <w:adjustRightInd w:val="0"/>
+        <w:spacing w:after="0" w:line="240" w:lineRule="auto"/>
+        <w:rPr>
+          <w:rFonts w:ascii="Courier New" w:hAnsi="Courier New" w:cs="Courier New"/>
+          <w:sz w:val="24"/>
+          <w:szCs w:val="24"/>
+        </w:rPr>
+      </w:pPr>
+      <w:r>
+        <w:rPr>
+          <w:rFonts w:ascii="Courier New" w:hAnsi="Courier New" w:cs="Courier New"/>
+          <w:color w:val="000000"/>
+          <w:sz w:val="20"/>
+          <w:szCs w:val="20"/>
+        </w:rPr>
+        <w:t xml:space="preserve"> </w:t>
+      </w:r>
+    </w:p>
+    <w:p>
+      <w:pPr>
+        <w:autoSpaceDE w:val="0"/>
+        <w:autoSpaceDN w:val="0"/>
+        <w:adjustRightInd w:val="0"/>
+        <w:spacing w:after="0" w:line="240" w:lineRule="auto"/>
+        <w:rPr>
+          <w:rFonts w:ascii="Courier New" w:hAnsi="Courier New" w:cs="Courier New"/>
+          <w:sz w:val="24"/>
+          <w:szCs w:val="24"/>
+        </w:rPr>
+      </w:pPr>
+      <w:r>
+        <w:rPr>
+          <w:rFonts w:ascii="Courier New" w:hAnsi="Courier New" w:cs="Courier New"/>
+          <w:color w:val="000000"/>
+          <w:sz w:val="20"/>
+          <w:szCs w:val="20"/>
+        </w:rPr>
+        <w:t xml:space="preserve"> </w:t>
+      </w:r>
+    </w:p>
+    <w:p>
+      <w:pPr>
+        <w:autoSpaceDE w:val="0"/>
+        <w:autoSpaceDN w:val="0"/>
+        <w:adjustRightInd w:val="0"/>
+        <w:spacing w:after="0" w:line="240" w:lineRule="auto"/>
+        <w:rPr>
+          <w:rFonts w:ascii="Courier New" w:hAnsi="Courier New" w:cs="Courier New"/>
+          <w:sz w:val="24"/>
+          <w:szCs w:val="24"/>
+        </w:rPr>
+      </w:pPr>
+      <w:r>
+        <w:rPr>
+          <w:rFonts w:ascii="Courier New" w:hAnsi="Courier New" w:cs="Courier New"/>
+          <w:color w:val="000000"/>
+          <w:sz w:val="20"/>
+          <w:szCs w:val="20"/>
+        </w:rPr>
+        <w:t xml:space="preserve"> </w:t>
+      </w:r>
+      <w:r>
+        <w:rPr>
+          <w:rFonts w:ascii="Courier New" w:hAnsi="Courier New" w:cs="Courier New"/>
+          <w:color w:val="3C763D"/>
+          <w:sz w:val="20"/>
+          <w:szCs w:val="20"/>
+        </w:rPr>
+        <w:t>% Add noise</w:t>
+      </w:r>
+    </w:p>
+    <w:p>
+      <w:pPr>
+        <w:autoSpaceDE w:val="0"/>
+        <w:autoSpaceDN w:val="0"/>
+        <w:adjustRightInd w:val="0"/>
+        <w:spacing w:after="0" w:line="240" w:lineRule="auto"/>
+        <w:rPr>
+          <w:rFonts w:ascii="Courier New" w:hAnsi="Courier New" w:cs="Courier New"/>
+          <w:sz w:val="24"/>
+          <w:szCs w:val="24"/>
+        </w:rPr>
+      </w:pPr>
+      <w:r>
+        <w:rPr>
+          <w:rFonts w:ascii="Courier New" w:hAnsi="Courier New" w:cs="Courier New"/>
+          <w:color w:val="000000"/>
+          <w:sz w:val="20"/>
+          <w:szCs w:val="20"/>
+        </w:rPr>
+        <w:t xml:space="preserve"> JN1 = </w:t>
+      </w:r>
+      <w:proofErr w:type="spellStart"/>
+      <w:r>
+        <w:rPr>
+          <w:rFonts w:ascii="Courier New" w:hAnsi="Courier New" w:cs="Courier New"/>
+          <w:color w:val="000000"/>
+          <w:sz w:val="20"/>
+          <w:szCs w:val="20"/>
+        </w:rPr>
+        <w:t>imnoise</w:t>
+      </w:r>
+      <w:proofErr w:type="spellEnd"/>
+      <w:r>
+        <w:rPr>
+          <w:rFonts w:ascii="Courier New" w:hAnsi="Courier New" w:cs="Courier New"/>
+          <w:color w:val="000000"/>
+          <w:sz w:val="20"/>
+          <w:szCs w:val="20"/>
+        </w:rPr>
+        <w:t>(J,</w:t>
+      </w:r>
+      <w:r>
+        <w:rPr>
+          <w:rFonts w:ascii="Courier New" w:hAnsi="Courier New" w:cs="Courier New"/>
+          <w:color w:val="A020F0"/>
+          <w:sz w:val="20"/>
+          <w:szCs w:val="20"/>
+        </w:rPr>
+        <w:t>'gaussian'</w:t>
+      </w:r>
+      <w:r>
+        <w:rPr>
+          <w:rFonts w:ascii="Courier New" w:hAnsi="Courier New" w:cs="Courier New"/>
+          <w:color w:val="000000"/>
+          <w:sz w:val="20"/>
+          <w:szCs w:val="20"/>
+        </w:rPr>
+        <w:t>,0,0.01</w:t>
+      </w:r>
+      <w:proofErr w:type="gramStart"/>
+      <w:r>
+        <w:rPr>
+          <w:rFonts w:ascii="Courier New" w:hAnsi="Courier New" w:cs="Courier New"/>
+          <w:color w:val="000000"/>
+          <w:sz w:val="20"/>
+          <w:szCs w:val="20"/>
+        </w:rPr>
+        <w:t>);</w:t>
+      </w:r>
+      <w:proofErr w:type="gramEnd"/>
+    </w:p>
+    <w:p>
+      <w:pPr>
+        <w:autoSpaceDE w:val="0"/>
+        <w:autoSpaceDN w:val="0"/>
+        <w:adjustRightInd w:val="0"/>
+        <w:spacing w:after="0" w:line="240" w:lineRule="auto"/>
+        <w:rPr>
+          <w:rFonts w:ascii="Courier New" w:hAnsi="Courier New" w:cs="Courier New"/>
+          <w:sz w:val="24"/>
+          <w:szCs w:val="24"/>
+        </w:rPr>
+      </w:pPr>
+      <w:r>
+        <w:rPr>
+          <w:rFonts w:ascii="Courier New" w:hAnsi="Courier New" w:cs="Courier New"/>
+          <w:color w:val="000000"/>
+          <w:sz w:val="20"/>
+          <w:szCs w:val="20"/>
+        </w:rPr>
+        <w:t xml:space="preserve"> JN2 = </w:t>
+      </w:r>
+      <w:proofErr w:type="spellStart"/>
+      <w:r>
+        <w:rPr>
+          <w:rFonts w:ascii="Courier New" w:hAnsi="Courier New" w:cs="Courier New"/>
+          <w:color w:val="000000"/>
+          <w:sz w:val="20"/>
+          <w:szCs w:val="20"/>
+        </w:rPr>
+        <w:t>imnoise</w:t>
+      </w:r>
+      <w:proofErr w:type="spellEnd"/>
+      <w:r>
+        <w:rPr>
+          <w:rFonts w:ascii="Courier New" w:hAnsi="Courier New" w:cs="Courier New"/>
+          <w:color w:val="000000"/>
+          <w:sz w:val="20"/>
+          <w:szCs w:val="20"/>
+        </w:rPr>
+        <w:t>(J,</w:t>
+      </w:r>
+      <w:r>
+        <w:rPr>
+          <w:rFonts w:ascii="Courier New" w:hAnsi="Courier New" w:cs="Courier New"/>
+          <w:color w:val="A020F0"/>
+          <w:sz w:val="20"/>
+          <w:szCs w:val="20"/>
+        </w:rPr>
+        <w:t>'gaussian'</w:t>
+      </w:r>
+      <w:r>
+        <w:rPr>
+          <w:rFonts w:ascii="Courier New" w:hAnsi="Courier New" w:cs="Courier New"/>
+          <w:color w:val="000000"/>
+          <w:sz w:val="20"/>
+          <w:szCs w:val="20"/>
+        </w:rPr>
+        <w:t>,3,0.1</w:t>
+      </w:r>
+      <w:proofErr w:type="gramStart"/>
+      <w:r>
+        <w:rPr>
+          <w:rFonts w:ascii="Courier New" w:hAnsi="Courier New" w:cs="Courier New"/>
+          <w:color w:val="000000"/>
+          <w:sz w:val="20"/>
+          <w:szCs w:val="20"/>
+        </w:rPr>
+        <w:t>);</w:t>
+      </w:r>
+      <w:proofErr w:type="gramEnd"/>
+    </w:p>
+    <w:p>
+      <w:pPr>
+        <w:autoSpaceDE w:val="0"/>
+        <w:autoSpaceDN w:val="0"/>
+        <w:adjustRightInd w:val="0"/>
+        <w:spacing w:after="0" w:line="240" w:lineRule="auto"/>
+        <w:rPr>
+          <w:rFonts w:ascii="Courier New" w:hAnsi="Courier New" w:cs="Courier New"/>
+          <w:sz w:val="24"/>
+          <w:szCs w:val="24"/>
+        </w:rPr>
+      </w:pPr>
+      <w:r>
+        <w:rPr>
+          <w:rFonts w:ascii="Courier New" w:hAnsi="Courier New" w:cs="Courier New"/>
+          <w:color w:val="000000"/>
+          <w:sz w:val="20"/>
+          <w:szCs w:val="20"/>
+        </w:rPr>
+        <w:t xml:space="preserve"> JN3 = </w:t>
+      </w:r>
+      <w:proofErr w:type="spellStart"/>
+      <w:r>
+        <w:rPr>
+          <w:rFonts w:ascii="Courier New" w:hAnsi="Courier New" w:cs="Courier New"/>
+          <w:color w:val="000000"/>
+          <w:sz w:val="20"/>
+          <w:szCs w:val="20"/>
+        </w:rPr>
+        <w:t>imnoise</w:t>
+      </w:r>
+      <w:proofErr w:type="spellEnd"/>
+      <w:r>
+        <w:rPr>
+          <w:rFonts w:ascii="Courier New" w:hAnsi="Courier New" w:cs="Courier New"/>
+          <w:color w:val="000000"/>
+          <w:sz w:val="20"/>
+          <w:szCs w:val="20"/>
+        </w:rPr>
+        <w:t>(J,</w:t>
+      </w:r>
+      <w:r>
+        <w:rPr>
+          <w:rFonts w:ascii="Courier New" w:hAnsi="Courier New" w:cs="Courier New"/>
+          <w:color w:val="A020F0"/>
+          <w:sz w:val="20"/>
+          <w:szCs w:val="20"/>
+        </w:rPr>
+        <w:t>'gaussian'</w:t>
+      </w:r>
+      <w:r>
+        <w:rPr>
+          <w:rFonts w:ascii="Courier New" w:hAnsi="Courier New" w:cs="Courier New"/>
+          <w:color w:val="000000"/>
+          <w:sz w:val="20"/>
+          <w:szCs w:val="20"/>
+        </w:rPr>
+        <w:t>,1,0.2</w:t>
+      </w:r>
+      <w:proofErr w:type="gramStart"/>
+      <w:r>
+        <w:rPr>
+          <w:rFonts w:ascii="Courier New" w:hAnsi="Courier New" w:cs="Courier New"/>
+          <w:color w:val="000000"/>
+          <w:sz w:val="20"/>
+          <w:szCs w:val="20"/>
+        </w:rPr>
+        <w:t>);</w:t>
+      </w:r>
+      <w:proofErr w:type="gramEnd"/>
+    </w:p>
+    <w:p>
+      <w:pPr>
+        <w:autoSpaceDE w:val="0"/>
+        <w:autoSpaceDN w:val="0"/>
+        <w:adjustRightInd w:val="0"/>
+        <w:spacing w:after="0" w:line="240" w:lineRule="auto"/>
+        <w:rPr>
+          <w:rFonts w:ascii="Courier New" w:hAnsi="Courier New" w:cs="Courier New"/>
+          <w:sz w:val="24"/>
+          <w:szCs w:val="24"/>
+        </w:rPr>
+      </w:pPr>
+      <w:r>
+        <w:rPr>
+          <w:rFonts w:ascii="Courier New" w:hAnsi="Courier New" w:cs="Courier New"/>
+          <w:color w:val="000000"/>
+          <w:sz w:val="20"/>
+          <w:szCs w:val="20"/>
+        </w:rPr>
+        <w:t xml:space="preserve"> </w:t>
+      </w:r>
+    </w:p>
+    <w:p>
+      <w:pPr>
+        <w:autoSpaceDE w:val="0"/>
+        <w:autoSpaceDN w:val="0"/>
+        <w:adjustRightInd w:val="0"/>
+        <w:spacing w:after="0" w:line="240" w:lineRule="auto"/>
+        <w:rPr>
+          <w:rFonts w:ascii="Courier New" w:hAnsi="Courier New" w:cs="Courier New"/>
+          <w:sz w:val="24"/>
+          <w:szCs w:val="24"/>
+        </w:rPr>
+      </w:pPr>
+      <w:r>
+        <w:rPr>
+          <w:rFonts w:ascii="Courier New" w:hAnsi="Courier New" w:cs="Courier New"/>
+          <w:color w:val="000000"/>
+          <w:sz w:val="20"/>
+          <w:szCs w:val="20"/>
+        </w:rPr>
+        <w:t xml:space="preserve"> </w:t>
+      </w:r>
+      <w:r>
+        <w:rPr>
+          <w:rFonts w:ascii="Courier New" w:hAnsi="Courier New" w:cs="Courier New"/>
+          <w:color w:val="3C763D"/>
+          <w:sz w:val="20"/>
+          <w:szCs w:val="20"/>
+        </w:rPr>
+        <w:t xml:space="preserve">% </w:t>
+      </w:r>
+      <w:proofErr w:type="gramStart"/>
+      <w:r>
+        <w:rPr>
+          <w:rFonts w:ascii="Courier New" w:hAnsi="Courier New" w:cs="Courier New"/>
+          <w:color w:val="3C763D"/>
+          <w:sz w:val="20"/>
+          <w:szCs w:val="20"/>
+        </w:rPr>
+        <w:t>display</w:t>
+      </w:r>
+      <w:proofErr w:type="gramEnd"/>
+    </w:p>
+    <w:p>
+      <w:pPr>
+        <w:autoSpaceDE w:val="0"/>
+        <w:autoSpaceDN w:val="0"/>
+        <w:adjustRightInd w:val="0"/>
+        <w:spacing w:after="0" w:line="240" w:lineRule="auto"/>
+        <w:rPr>
+          <w:rFonts w:ascii="Courier New" w:hAnsi="Courier New" w:cs="Courier New"/>
+          <w:sz w:val="24"/>
+          <w:szCs w:val="24"/>
+        </w:rPr>
+      </w:pPr>
+      <w:r>
+        <w:rPr>
+          <w:rFonts w:ascii="Courier New" w:hAnsi="Courier New" w:cs="Courier New"/>
+          <w:color w:val="000000"/>
+          <w:sz w:val="20"/>
+          <w:szCs w:val="20"/>
+        </w:rPr>
+        <w:t xml:space="preserve"> figure</w:t>
+      </w:r>
+    </w:p>
+    <w:p>
+      <w:pPr>
+        <w:autoSpaceDE w:val="0"/>
+        <w:autoSpaceDN w:val="0"/>
+        <w:adjustRightInd w:val="0"/>
+        <w:spacing w:after="0" w:line="240" w:lineRule="auto"/>
+        <w:rPr>
+          <w:rFonts w:ascii="Courier New" w:hAnsi="Courier New" w:cs="Courier New"/>
+          <w:sz w:val="24"/>
+          <w:szCs w:val="24"/>
+        </w:rPr>
+      </w:pPr>
+      <w:r>
+        <w:rPr>
+          <w:rFonts w:ascii="Courier New" w:hAnsi="Courier New" w:cs="Courier New"/>
+          <w:color w:val="000000"/>
+          <w:sz w:val="20"/>
+          <w:szCs w:val="20"/>
+        </w:rPr>
+        <w:t xml:space="preserve"> </w:t>
+      </w:r>
+      <w:proofErr w:type="gramStart"/>
+      <w:r>
+        <w:rPr>
+          <w:rFonts w:ascii="Courier New" w:hAnsi="Courier New" w:cs="Courier New"/>
+          <w:color w:val="000000"/>
+          <w:sz w:val="20"/>
+          <w:szCs w:val="20"/>
+        </w:rPr>
+        <w:t>subplot(</w:t>
+      </w:r>
+      <w:proofErr w:type="gramEnd"/>
+      <w:r>
+        <w:rPr>
+          <w:rFonts w:ascii="Courier New" w:hAnsi="Courier New" w:cs="Courier New"/>
+          <w:color w:val="000000"/>
+          <w:sz w:val="20"/>
+          <w:szCs w:val="20"/>
+        </w:rPr>
+        <w:t>1,4,1)</w:t>
+      </w:r>
+    </w:p>
+    <w:p>
+      <w:pPr>
+        <w:autoSpaceDE w:val="0"/>
+        <w:autoSpaceDN w:val="0"/>
+        <w:adjustRightInd w:val="0"/>
+        <w:spacing w:after="0" w:line="240" w:lineRule="auto"/>
+        <w:rPr>
+          <w:rFonts w:ascii="Courier New" w:hAnsi="Courier New" w:cs="Courier New"/>
+          <w:sz w:val="24"/>
+          <w:szCs w:val="24"/>
+        </w:rPr>
+      </w:pPr>
+      <w:r>
+        <w:rPr>
+          <w:rFonts w:ascii="Courier New" w:hAnsi="Courier New" w:cs="Courier New"/>
+          <w:color w:val="000000"/>
+          <w:sz w:val="20"/>
+          <w:szCs w:val="20"/>
+        </w:rPr>
+        <w:t xml:space="preserve"> </w:t>
+      </w:r>
+      <w:proofErr w:type="spellStart"/>
+      <w:r>
+        <w:rPr>
+          <w:rFonts w:ascii="Courier New" w:hAnsi="Courier New" w:cs="Courier New"/>
+          <w:color w:val="000000"/>
+          <w:sz w:val="20"/>
+          <w:szCs w:val="20"/>
+        </w:rPr>
+        <w:t>imshow</w:t>
+      </w:r>
+      <w:proofErr w:type="spellEnd"/>
+      <w:r>
+        <w:rPr>
+          <w:rFonts w:ascii="Courier New" w:hAnsi="Courier New" w:cs="Courier New"/>
+          <w:color w:val="000000"/>
+          <w:sz w:val="20"/>
+          <w:szCs w:val="20"/>
+        </w:rPr>
+        <w:t>(J)</w:t>
+      </w:r>
+    </w:p>
+    <w:p>
+      <w:pPr>
+        <w:autoSpaceDE w:val="0"/>
+        <w:autoSpaceDN w:val="0"/>
+        <w:adjustRightInd w:val="0"/>
+        <w:spacing w:after="0" w:line="240" w:lineRule="auto"/>
+        <w:rPr>
+          <w:rFonts w:ascii="Courier New" w:hAnsi="Courier New" w:cs="Courier New"/>
+          <w:sz w:val="24"/>
+          <w:szCs w:val="24"/>
+        </w:rPr>
+      </w:pPr>
+      <w:r>
+        <w:rPr>
+          <w:rFonts w:ascii="Courier New" w:hAnsi="Courier New" w:cs="Courier New"/>
+          <w:color w:val="000000"/>
+          <w:sz w:val="20"/>
+          <w:szCs w:val="20"/>
+        </w:rPr>
+        <w:t xml:space="preserve"> title(</w:t>
+      </w:r>
+      <w:r>
+        <w:rPr>
+          <w:rFonts w:ascii="Courier New" w:hAnsi="Courier New" w:cs="Courier New"/>
+          <w:color w:val="A020F0"/>
+          <w:sz w:val="20"/>
+          <w:szCs w:val="20"/>
+        </w:rPr>
+        <w:t>'Original'</w:t>
+      </w:r>
+      <w:r>
+        <w:rPr>
+          <w:rFonts w:ascii="Courier New" w:hAnsi="Courier New" w:cs="Courier New"/>
+          <w:color w:val="000000"/>
+          <w:sz w:val="20"/>
+          <w:szCs w:val="20"/>
+        </w:rPr>
+        <w:t>)</w:t>
+      </w:r>
+    </w:p>
+    <w:p>
+      <w:pPr>
+        <w:autoSpaceDE w:val="0"/>
+        <w:autoSpaceDN w:val="0"/>
+        <w:adjustRightInd w:val="0"/>
+        <w:spacing w:after="0" w:line="240" w:lineRule="auto"/>
+        <w:rPr>
+          <w:rFonts w:ascii="Courier New" w:hAnsi="Courier New" w:cs="Courier New"/>
+          <w:sz w:val="24"/>
+          <w:szCs w:val="24"/>
+        </w:rPr>
+      </w:pPr>
+      <w:r>
+        <w:rPr>
+          <w:rFonts w:ascii="Courier New" w:hAnsi="Courier New" w:cs="Courier New"/>
+          <w:color w:val="000000"/>
+          <w:sz w:val="20"/>
+          <w:szCs w:val="20"/>
+        </w:rPr>
+        <w:t xml:space="preserve"> </w:t>
+      </w:r>
+    </w:p>
+    <w:p>
+      <w:pPr>
+        <w:autoSpaceDE w:val="0"/>
+        <w:autoSpaceDN w:val="0"/>
+        <w:adjustRightInd w:val="0"/>
+        <w:spacing w:after="0" w:line="240" w:lineRule="auto"/>
+        <w:rPr>
+          <w:rFonts w:ascii="Courier New" w:hAnsi="Courier New" w:cs="Courier New"/>
+          <w:sz w:val="24"/>
+          <w:szCs w:val="24"/>
+        </w:rPr>
+      </w:pPr>
+      <w:r>
+        <w:rPr>
+          <w:rFonts w:ascii="Courier New" w:hAnsi="Courier New" w:cs="Courier New"/>
+          <w:color w:val="000000"/>
+          <w:sz w:val="20"/>
+          <w:szCs w:val="20"/>
+        </w:rPr>
+        <w:t xml:space="preserve"> </w:t>
+      </w:r>
+      <w:proofErr w:type="gramStart"/>
+      <w:r>
+        <w:rPr>
+          <w:rFonts w:ascii="Courier New" w:hAnsi="Courier New" w:cs="Courier New"/>
+          <w:color w:val="000000"/>
+          <w:sz w:val="20"/>
+          <w:szCs w:val="20"/>
+        </w:rPr>
+        <w:t>subplot(</w:t>
+      </w:r>
+      <w:proofErr w:type="gramEnd"/>
+      <w:r>
+        <w:rPr>
+          <w:rFonts w:ascii="Courier New" w:hAnsi="Courier New" w:cs="Courier New"/>
+          <w:color w:val="000000"/>
+          <w:sz w:val="20"/>
+          <w:szCs w:val="20"/>
+        </w:rPr>
+        <w:t>1,4,2)</w:t>
+      </w:r>
+    </w:p>
+    <w:p>
+      <w:pPr>
+        <w:autoSpaceDE w:val="0"/>
+        <w:autoSpaceDN w:val="0"/>
+        <w:adjustRightInd w:val="0"/>
+        <w:spacing w:after="0" w:line="240" w:lineRule="auto"/>
+        <w:rPr>
+          <w:rFonts w:ascii="Courier New" w:hAnsi="Courier New" w:cs="Courier New"/>
+          <w:sz w:val="24"/>
+          <w:szCs w:val="24"/>
+        </w:rPr>
+      </w:pPr>
+      <w:r>
+        <w:rPr>
+          <w:rFonts w:ascii="Courier New" w:hAnsi="Courier New" w:cs="Courier New"/>
+          <w:color w:val="000000"/>
+          <w:sz w:val="20"/>
+          <w:szCs w:val="20"/>
+        </w:rPr>
+        <w:t xml:space="preserve"> </w:t>
+      </w:r>
+      <w:proofErr w:type="spellStart"/>
+      <w:proofErr w:type="gramStart"/>
+      <w:r>
+        <w:rPr>
+          <w:rFonts w:ascii="Courier New" w:hAnsi="Courier New" w:cs="Courier New"/>
+          <w:color w:val="000000"/>
+          <w:sz w:val="20"/>
+          <w:szCs w:val="20"/>
+        </w:rPr>
+        <w:t>imshow</w:t>
+      </w:r>
+      <w:proofErr w:type="spellEnd"/>
+      <w:r>
+        <w:rPr>
+          <w:rFonts w:ascii="Courier New" w:hAnsi="Courier New" w:cs="Courier New"/>
+          <w:color w:val="000000"/>
+          <w:sz w:val="20"/>
+          <w:szCs w:val="20"/>
+        </w:rPr>
+        <w:t>(</w:t>
+      </w:r>
+      <w:proofErr w:type="gramEnd"/>
+      <w:r>
+        <w:rPr>
+          <w:rFonts w:ascii="Courier New" w:hAnsi="Courier New" w:cs="Courier New"/>
+          <w:color w:val="000000"/>
+          <w:sz w:val="20"/>
+          <w:szCs w:val="20"/>
+        </w:rPr>
+        <w:t>JN1)</w:t>
+      </w:r>
+    </w:p>
+    <w:p>
+      <w:pPr>
+        <w:autoSpaceDE w:val="0"/>
+        <w:autoSpaceDN w:val="0"/>
+        <w:adjustRightInd w:val="0"/>
+        <w:spacing w:after="0" w:line="240" w:lineRule="auto"/>
+        <w:rPr>
+          <w:rFonts w:ascii="Courier New" w:hAnsi="Courier New" w:cs="Courier New"/>
+          <w:sz w:val="24"/>
+          <w:szCs w:val="24"/>
+        </w:rPr>
+      </w:pPr>
+      <w:r>
+        <w:rPr>
+          <w:rFonts w:ascii="Courier New" w:hAnsi="Courier New" w:cs="Courier New"/>
+          <w:color w:val="000000"/>
+          <w:sz w:val="20"/>
+          <w:szCs w:val="20"/>
+        </w:rPr>
+        <w:t xml:space="preserve"> </w:t>
+      </w:r>
+      <w:proofErr w:type="gramStart"/>
+      <w:r>
+        <w:rPr>
+          <w:rFonts w:ascii="Courier New" w:hAnsi="Courier New" w:cs="Courier New"/>
+          <w:color w:val="000000"/>
+          <w:sz w:val="20"/>
+          <w:szCs w:val="20"/>
+        </w:rPr>
+        <w:t>title(</w:t>
+      </w:r>
+      <w:proofErr w:type="gramEnd"/>
+      <w:r>
+        <w:rPr>
+          <w:rFonts w:ascii="Courier New" w:hAnsi="Courier New" w:cs="Courier New"/>
+          <w:color w:val="A020F0"/>
+          <w:sz w:val="20"/>
+          <w:szCs w:val="20"/>
+        </w:rPr>
+        <w:t>'Noise Mean=0 Var=.01'</w:t>
+      </w:r>
+      <w:r>
+        <w:rPr>
+          <w:rFonts w:ascii="Courier New" w:hAnsi="Courier New" w:cs="Courier New"/>
+          <w:color w:val="000000"/>
+          <w:sz w:val="20"/>
+          <w:szCs w:val="20"/>
+        </w:rPr>
+        <w:t>)</w:t>
+      </w:r>
+    </w:p>
+    <w:p>
+      <w:pPr>
+        <w:autoSpaceDE w:val="0"/>
+        <w:autoSpaceDN w:val="0"/>
+        <w:adjustRightInd w:val="0"/>
+        <w:spacing w:after="0" w:line="240" w:lineRule="auto"/>
+        <w:rPr>
+          <w:rFonts w:ascii="Courier New" w:hAnsi="Courier New" w:cs="Courier New"/>
+          <w:sz w:val="24"/>
+          <w:szCs w:val="24"/>
+        </w:rPr>
+      </w:pPr>
+      <w:r>
+        <w:rPr>
+          <w:rFonts w:ascii="Courier New" w:hAnsi="Courier New" w:cs="Courier New"/>
+          <w:color w:val="000000"/>
+          <w:sz w:val="20"/>
+          <w:szCs w:val="20"/>
+        </w:rPr>
+        <w:t xml:space="preserve"> </w:t>
+      </w:r>
+    </w:p>
+    <w:p>
+      <w:pPr>
+        <w:autoSpaceDE w:val="0"/>
+        <w:autoSpaceDN w:val="0"/>
+        <w:adjustRightInd w:val="0"/>
+        <w:spacing w:after="0" w:line="240" w:lineRule="auto"/>
+        <w:rPr>
+          <w:rFonts w:ascii="Courier New" w:hAnsi="Courier New" w:cs="Courier New"/>
+          <w:sz w:val="24"/>
+          <w:szCs w:val="24"/>
+        </w:rPr>
+      </w:pPr>
+      <w:r>
+        <w:rPr>
+          <w:rFonts w:ascii="Courier New" w:hAnsi="Courier New" w:cs="Courier New"/>
+          <w:color w:val="000000"/>
+          <w:sz w:val="20"/>
+          <w:szCs w:val="20"/>
+        </w:rPr>
+        <w:t xml:space="preserve"> </w:t>
+      </w:r>
+      <w:proofErr w:type="gramStart"/>
+      <w:r>
+        <w:rPr>
+          <w:rFonts w:ascii="Courier New" w:hAnsi="Courier New" w:cs="Courier New"/>
+          <w:color w:val="000000"/>
+          <w:sz w:val="20"/>
+          <w:szCs w:val="20"/>
+        </w:rPr>
+        <w:t>subplot(</w:t>
+      </w:r>
+      <w:proofErr w:type="gramEnd"/>
+      <w:r>
+        <w:rPr>
+          <w:rFonts w:ascii="Courier New" w:hAnsi="Courier New" w:cs="Courier New"/>
+          <w:color w:val="000000"/>
+          <w:sz w:val="20"/>
+          <w:szCs w:val="20"/>
+        </w:rPr>
+        <w:t>1,4,3)</w:t>
+      </w:r>
+    </w:p>
+    <w:p>
+      <w:pPr>
+        <w:autoSpaceDE w:val="0"/>
+        <w:autoSpaceDN w:val="0"/>
+        <w:adjustRightInd w:val="0"/>
+        <w:spacing w:after="0" w:line="240" w:lineRule="auto"/>
+        <w:rPr>
+          <w:rFonts w:ascii="Courier New" w:hAnsi="Courier New" w:cs="Courier New"/>
+          <w:sz w:val="24"/>
+          <w:szCs w:val="24"/>
+        </w:rPr>
+      </w:pPr>
+      <w:r>
+        <w:rPr>
+          <w:rFonts w:ascii="Courier New" w:hAnsi="Courier New" w:cs="Courier New"/>
+          <w:color w:val="000000"/>
+          <w:sz w:val="20"/>
+          <w:szCs w:val="20"/>
+        </w:rPr>
+        <w:t xml:space="preserve"> </w:t>
+      </w:r>
+      <w:proofErr w:type="spellStart"/>
+      <w:proofErr w:type="gramStart"/>
+      <w:r>
+        <w:rPr>
+          <w:rFonts w:ascii="Courier New" w:hAnsi="Courier New" w:cs="Courier New"/>
+          <w:color w:val="000000"/>
+          <w:sz w:val="20"/>
+          <w:szCs w:val="20"/>
+        </w:rPr>
+        <w:t>imshow</w:t>
+      </w:r>
+      <w:proofErr w:type="spellEnd"/>
+      <w:r>
+        <w:rPr>
+          <w:rFonts w:ascii="Courier New" w:hAnsi="Courier New" w:cs="Courier New"/>
+          <w:color w:val="000000"/>
+          <w:sz w:val="20"/>
+          <w:szCs w:val="20"/>
+        </w:rPr>
+        <w:t>(</w:t>
+      </w:r>
+      <w:proofErr w:type="gramEnd"/>
+      <w:r>
+        <w:rPr>
+          <w:rFonts w:ascii="Courier New" w:hAnsi="Courier New" w:cs="Courier New"/>
+          <w:color w:val="000000"/>
+          <w:sz w:val="20"/>
+          <w:szCs w:val="20"/>
+        </w:rPr>
+        <w:t>JN2)</w:t>
+      </w:r>
+    </w:p>
+    <w:p>
+      <w:pPr>
+        <w:autoSpaceDE w:val="0"/>
+        <w:autoSpaceDN w:val="0"/>
+        <w:adjustRightInd w:val="0"/>
+        <w:spacing w:after="0" w:line="240" w:lineRule="auto"/>
+        <w:rPr>
+          <w:rFonts w:ascii="Courier New" w:hAnsi="Courier New" w:cs="Courier New"/>
+          <w:sz w:val="24"/>
+          <w:szCs w:val="24"/>
+        </w:rPr>
+      </w:pPr>
+      <w:r>
+        <w:rPr>
+          <w:rFonts w:ascii="Courier New" w:hAnsi="Courier New" w:cs="Courier New"/>
+          <w:color w:val="000000"/>
+          <w:sz w:val="20"/>
+          <w:szCs w:val="20"/>
+        </w:rPr>
+        <w:t xml:space="preserve"> </w:t>
+      </w:r>
+      <w:proofErr w:type="gramStart"/>
+      <w:r>
+        <w:rPr>
+          <w:rFonts w:ascii="Courier New" w:hAnsi="Courier New" w:cs="Courier New"/>
+          <w:color w:val="000000"/>
+          <w:sz w:val="20"/>
+          <w:szCs w:val="20"/>
+        </w:rPr>
+        <w:t>title(</w:t>
+      </w:r>
+      <w:proofErr w:type="gramEnd"/>
+      <w:r>
+        <w:rPr>
+          <w:rFonts w:ascii="Courier New" w:hAnsi="Courier New" w:cs="Courier New"/>
+          <w:color w:val="A020F0"/>
+          <w:sz w:val="20"/>
+          <w:szCs w:val="20"/>
+        </w:rPr>
+        <w:t>'Noise Mean=3 Var=.1'</w:t>
+      </w:r>
+      <w:r>
+        <w:rPr>
+          <w:rFonts w:ascii="Courier New" w:hAnsi="Courier New" w:cs="Courier New"/>
+          <w:color w:val="000000"/>
+          <w:sz w:val="20"/>
+          <w:szCs w:val="20"/>
+        </w:rPr>
+        <w:t>)</w:t>
+      </w:r>
+    </w:p>
+    <w:p>
+      <w:pPr>
+        <w:autoSpaceDE w:val="0"/>
+        <w:autoSpaceDN w:val="0"/>
+        <w:adjustRightInd w:val="0"/>
+        <w:spacing w:after="0" w:line="240" w:lineRule="auto"/>
+        <w:rPr>
+          <w:rFonts w:ascii="Courier New" w:hAnsi="Courier New" w:cs="Courier New"/>
+          <w:sz w:val="24"/>
+          <w:szCs w:val="24"/>
+        </w:rPr>
+      </w:pPr>
+      <w:r>
+        <w:rPr>
+          <w:rFonts w:ascii="Courier New" w:hAnsi="Courier New" w:cs="Courier New"/>
+          <w:color w:val="000000"/>
+          <w:sz w:val="20"/>
+          <w:szCs w:val="20"/>
+        </w:rPr>
+        <w:t xml:space="preserve"> </w:t>
+      </w:r>
+    </w:p>
+    <w:p>
+      <w:pPr>
+        <w:autoSpaceDE w:val="0"/>
+        <w:autoSpaceDN w:val="0"/>
+        <w:adjustRightInd w:val="0"/>
+        <w:spacing w:after="0" w:line="240" w:lineRule="auto"/>
+        <w:rPr>
+          <w:rFonts w:ascii="Courier New" w:hAnsi="Courier New" w:cs="Courier New"/>
+          <w:sz w:val="24"/>
+          <w:szCs w:val="24"/>
+        </w:rPr>
+      </w:pPr>
+      <w:r>
+        <w:rPr>
+          <w:rFonts w:ascii="Courier New" w:hAnsi="Courier New" w:cs="Courier New"/>
+          <w:color w:val="000000"/>
+          <w:sz w:val="20"/>
+          <w:szCs w:val="20"/>
+        </w:rPr>
+        <w:t xml:space="preserve"> </w:t>
+      </w:r>
+      <w:proofErr w:type="gramStart"/>
+      <w:r>
+        <w:rPr>
+          <w:rFonts w:ascii="Courier New" w:hAnsi="Courier New" w:cs="Courier New"/>
+          <w:color w:val="000000"/>
+          <w:sz w:val="20"/>
+          <w:szCs w:val="20"/>
+        </w:rPr>
+        <w:t>subplot(</w:t>
+      </w:r>
+      <w:proofErr w:type="gramEnd"/>
+      <w:r>
+        <w:rPr>
+          <w:rFonts w:ascii="Courier New" w:hAnsi="Courier New" w:cs="Courier New"/>
+          <w:color w:val="000000"/>
+          <w:sz w:val="20"/>
+          <w:szCs w:val="20"/>
+        </w:rPr>
+        <w:t>1,4,4)</w:t>
+      </w:r>
+    </w:p>
+    <w:p>
+      <w:pPr>
+        <w:autoSpaceDE w:val="0"/>
+        <w:autoSpaceDN w:val="0"/>
+        <w:adjustRightInd w:val="0"/>
+        <w:spacing w:after="0" w:line="240" w:lineRule="auto"/>
+        <w:rPr>
+          <w:rFonts w:ascii="Courier New" w:hAnsi="Courier New" w:cs="Courier New"/>
+          <w:sz w:val="24"/>
+          <w:szCs w:val="24"/>
+        </w:rPr>
+      </w:pPr>
+      <w:r>
+        <w:rPr>
+          <w:rFonts w:ascii="Courier New" w:hAnsi="Courier New" w:cs="Courier New"/>
+          <w:color w:val="000000"/>
+          <w:sz w:val="20"/>
+          <w:szCs w:val="20"/>
+        </w:rPr>
+        <w:t xml:space="preserve"> </w:t>
+      </w:r>
+      <w:proofErr w:type="spellStart"/>
+      <w:proofErr w:type="gramStart"/>
+      <w:r>
+        <w:rPr>
+          <w:rFonts w:ascii="Courier New" w:hAnsi="Courier New" w:cs="Courier New"/>
+          <w:color w:val="000000"/>
+          <w:sz w:val="20"/>
+          <w:szCs w:val="20"/>
+        </w:rPr>
+        <w:t>imshow</w:t>
+      </w:r>
+      <w:proofErr w:type="spellEnd"/>
+      <w:r>
+        <w:rPr>
+          <w:rFonts w:ascii="Courier New" w:hAnsi="Courier New" w:cs="Courier New"/>
+          <w:color w:val="000000"/>
+          <w:sz w:val="20"/>
+          <w:szCs w:val="20"/>
+        </w:rPr>
+        <w:t>(</w:t>
+      </w:r>
+      <w:proofErr w:type="gramEnd"/>
+      <w:r>
+        <w:rPr>
+          <w:rFonts w:ascii="Courier New" w:hAnsi="Courier New" w:cs="Courier New"/>
+          <w:color w:val="000000"/>
+          <w:sz w:val="20"/>
+          <w:szCs w:val="20"/>
+        </w:rPr>
+        <w:t>JN3)</w:t>
+      </w:r>
+    </w:p>
+    <w:p>
+      <w:pPr>
+        <w:autoSpaceDE w:val="0"/>
+        <w:autoSpaceDN w:val="0"/>
+        <w:adjustRightInd w:val="0"/>
+        <w:spacing w:after="0" w:line="240" w:lineRule="auto"/>
+        <w:rPr>
+          <w:rFonts w:ascii="Courier New" w:hAnsi="Courier New" w:cs="Courier New"/>
+          <w:sz w:val="24"/>
+          <w:szCs w:val="24"/>
+        </w:rPr>
+      </w:pPr>
+      <w:r>
+        <w:rPr>
+          <w:rFonts w:ascii="Courier New" w:hAnsi="Courier New" w:cs="Courier New"/>
+          <w:color w:val="000000"/>
+          <w:sz w:val="20"/>
+          <w:szCs w:val="20"/>
+        </w:rPr>
+        <w:t xml:space="preserve"> </w:t>
+      </w:r>
+      <w:proofErr w:type="gramStart"/>
+      <w:r>
+        <w:rPr>
+          <w:rFonts w:ascii="Courier New" w:hAnsi="Courier New" w:cs="Courier New"/>
+          <w:color w:val="000000"/>
+          <w:sz w:val="20"/>
+          <w:szCs w:val="20"/>
+        </w:rPr>
+        <w:t>title(</w:t>
+      </w:r>
+      <w:proofErr w:type="gramEnd"/>
+      <w:r>
+        <w:rPr>
+          <w:rFonts w:ascii="Courier New" w:hAnsi="Courier New" w:cs="Courier New"/>
+          <w:color w:val="A020F0"/>
+          <w:sz w:val="20"/>
+          <w:szCs w:val="20"/>
+        </w:rPr>
+        <w:t>'Noise Mean=1 Var=.2'</w:t>
+      </w:r>
+      <w:r>
+        <w:rPr>
+          <w:rFonts w:ascii="Courier New" w:hAnsi="Courier New" w:cs="Courier New"/>
+          <w:color w:val="000000"/>
+          <w:sz w:val="20"/>
+          <w:szCs w:val="20"/>
+        </w:rPr>
+        <w:t>)</w:t>
+      </w:r>
+    </w:p>
+    <w:p>
+      <w:pPr>
+        <w:autoSpaceDE w:val="0"/>
+        <w:autoSpaceDN w:val="0"/>
+        <w:adjustRightInd w:val="0"/>
+        <w:spacing w:after="0" w:line="240" w:lineRule="auto"/>
+        <w:rPr>
+          <w:rFonts w:ascii="Courier New" w:hAnsi="Courier New" w:cs="Courier New"/>
+          <w:sz w:val="24"/>
+          <w:szCs w:val="24"/>
+        </w:rPr>
+      </w:pPr>
+      <w:r>
+        <w:rPr>
+          <w:rFonts w:ascii="Courier New" w:hAnsi="Courier New" w:cs="Courier New"/>
+          <w:color w:val="000000"/>
+          <w:sz w:val="20"/>
+          <w:szCs w:val="20"/>
+        </w:rPr>
+        <w:t xml:space="preserve"> </w:t>
+      </w:r>
+    </w:p>
+    <w:p>
+      <w:pPr>
+        <w:autoSpaceDE w:val="0"/>
+        <w:autoSpaceDN w:val="0"/>
+        <w:adjustRightInd w:val="0"/>
+        <w:spacing w:after="0" w:line="240" w:lineRule="auto"/>
+        <w:rPr>
+          <w:rFonts w:ascii="Courier New" w:hAnsi="Courier New" w:cs="Courier New"/>
+          <w:sz w:val="24"/>
+          <w:szCs w:val="24"/>
+        </w:rPr>
+      </w:pPr>
+      <w:r>
+        <w:rPr>
+          <w:rFonts w:ascii="Courier New" w:hAnsi="Courier New" w:cs="Courier New"/>
+          <w:color w:val="000000"/>
+          <w:sz w:val="20"/>
+          <w:szCs w:val="20"/>
+        </w:rPr>
+        <w:lastRenderedPageBreak/>
+        <w:t xml:space="preserve"> </w:t>
+      </w:r>
+      <w:r>
+        <w:rPr>
+          <w:rFonts w:ascii="Courier New" w:hAnsi="Courier New" w:cs="Courier New"/>
+          <w:color w:val="3C763D"/>
+          <w:sz w:val="20"/>
+          <w:szCs w:val="20"/>
+        </w:rPr>
+        <w:t>% Save files</w:t>
+      </w:r>
+    </w:p>
+    <w:p>
+      <w:pPr>
+        <w:autoSpaceDE w:val="0"/>
+        <w:autoSpaceDN w:val="0"/>
+        <w:adjustRightInd w:val="0"/>
+        <w:spacing w:after="0" w:line="240" w:lineRule="auto"/>
+        <w:rPr>
+          <w:rFonts w:ascii="Courier New" w:hAnsi="Courier New" w:cs="Courier New"/>
+          <w:sz w:val="24"/>
+          <w:szCs w:val="24"/>
+        </w:rPr>
+      </w:pPr>
+      <w:r>
+        <w:rPr>
+          <w:rFonts w:ascii="Courier New" w:hAnsi="Courier New" w:cs="Courier New"/>
+          <w:color w:val="000000"/>
+          <w:sz w:val="20"/>
+          <w:szCs w:val="20"/>
+        </w:rPr>
+        <w:t xml:space="preserve"> </w:t>
+      </w:r>
+      <w:proofErr w:type="spellStart"/>
+      <w:proofErr w:type="gramStart"/>
+      <w:r>
+        <w:rPr>
+          <w:rFonts w:ascii="Courier New" w:hAnsi="Courier New" w:cs="Courier New"/>
+          <w:color w:val="000000"/>
+          <w:sz w:val="20"/>
+          <w:szCs w:val="20"/>
+        </w:rPr>
+        <w:t>imwrite</w:t>
+      </w:r>
+      <w:proofErr w:type="spellEnd"/>
+      <w:r>
+        <w:rPr>
+          <w:rFonts w:ascii="Courier New" w:hAnsi="Courier New" w:cs="Courier New"/>
+          <w:color w:val="000000"/>
+          <w:sz w:val="20"/>
+          <w:szCs w:val="20"/>
+        </w:rPr>
+        <w:t>(</w:t>
+      </w:r>
+      <w:proofErr w:type="gramEnd"/>
+      <w:r>
+        <w:rPr>
+          <w:rFonts w:ascii="Courier New" w:hAnsi="Courier New" w:cs="Courier New"/>
+          <w:color w:val="000000"/>
+          <w:sz w:val="20"/>
+          <w:szCs w:val="20"/>
+        </w:rPr>
+        <w:t>JN1,</w:t>
+      </w:r>
+      <w:r>
+        <w:rPr>
+          <w:rFonts w:ascii="Courier New" w:hAnsi="Courier New" w:cs="Courier New"/>
+          <w:color w:val="A020F0"/>
+          <w:sz w:val="20"/>
+          <w:szCs w:val="20"/>
+        </w:rPr>
+        <w:t>'cameraman_gauss_m_eq_0_v_eq_dot01.tif'</w:t>
+      </w:r>
+      <w:r>
+        <w:rPr>
+          <w:rFonts w:ascii="Courier New" w:hAnsi="Courier New" w:cs="Courier New"/>
+          <w:color w:val="000000"/>
+          <w:sz w:val="20"/>
+          <w:szCs w:val="20"/>
+        </w:rPr>
+        <w:t>);</w:t>
+      </w:r>
+    </w:p>
+    <w:p>
+      <w:pPr>
+        <w:autoSpaceDE w:val="0"/>
+        <w:autoSpaceDN w:val="0"/>
+        <w:adjustRightInd w:val="0"/>
+        <w:spacing w:after="0" w:line="240" w:lineRule="auto"/>
+        <w:rPr>
+          <w:rFonts w:ascii="Courier New" w:hAnsi="Courier New" w:cs="Courier New"/>
+          <w:sz w:val="24"/>
+          <w:szCs w:val="24"/>
+        </w:rPr>
+      </w:pPr>
+      <w:r>
+        <w:rPr>
+          <w:rFonts w:ascii="Courier New" w:hAnsi="Courier New" w:cs="Courier New"/>
+          <w:color w:val="000000"/>
+          <w:sz w:val="20"/>
+          <w:szCs w:val="20"/>
+        </w:rPr>
+        <w:t xml:space="preserve"> </w:t>
+      </w:r>
+      <w:proofErr w:type="spellStart"/>
+      <w:proofErr w:type="gramStart"/>
+      <w:r>
+        <w:rPr>
+          <w:rFonts w:ascii="Courier New" w:hAnsi="Courier New" w:cs="Courier New"/>
+          <w:color w:val="000000"/>
+          <w:sz w:val="20"/>
+          <w:szCs w:val="20"/>
+        </w:rPr>
+        <w:t>imwrite</w:t>
+      </w:r>
+      <w:proofErr w:type="spellEnd"/>
+      <w:r>
+        <w:rPr>
+          <w:rFonts w:ascii="Courier New" w:hAnsi="Courier New" w:cs="Courier New"/>
+          <w:color w:val="000000"/>
+          <w:sz w:val="20"/>
+          <w:szCs w:val="20"/>
+        </w:rPr>
+        <w:t>(</w:t>
+      </w:r>
+      <w:proofErr w:type="gramEnd"/>
+      <w:r>
+        <w:rPr>
+          <w:rFonts w:ascii="Courier New" w:hAnsi="Courier New" w:cs="Courier New"/>
+          <w:color w:val="000000"/>
+          <w:sz w:val="20"/>
+          <w:szCs w:val="20"/>
+        </w:rPr>
+        <w:t>JN2,</w:t>
+      </w:r>
+      <w:r>
+        <w:rPr>
+          <w:rFonts w:ascii="Courier New" w:hAnsi="Courier New" w:cs="Courier New"/>
+          <w:color w:val="A020F0"/>
+          <w:sz w:val="20"/>
+          <w:szCs w:val="20"/>
+        </w:rPr>
+        <w:t>'cameraman_gauss_m_eq_3_v_eq_dot1.tif'</w:t>
+      </w:r>
+      <w:r>
+        <w:rPr>
+          <w:rFonts w:ascii="Courier New" w:hAnsi="Courier New" w:cs="Courier New"/>
+          <w:color w:val="000000"/>
+          <w:sz w:val="20"/>
+          <w:szCs w:val="20"/>
+        </w:rPr>
+        <w:t>);</w:t>
+      </w:r>
+    </w:p>
+    <w:p>
+      <w:pPr>
+        <w:autoSpaceDE w:val="0"/>
+        <w:autoSpaceDN w:val="0"/>
+        <w:adjustRightInd w:val="0"/>
+        <w:spacing w:after="0" w:line="240" w:lineRule="auto"/>
+        <w:rPr>
+          <w:rFonts w:ascii="Courier New" w:hAnsi="Courier New" w:cs="Courier New"/>
+          <w:color w:val="000000"/>
+          <w:sz w:val="20"/>
+          <w:szCs w:val="20"/>
+        </w:rPr>
+      </w:pPr>
+      <w:r>
+        <w:rPr>
+          <w:rFonts w:ascii="Courier New" w:hAnsi="Courier New" w:cs="Courier New"/>
+          <w:color w:val="000000"/>
+          <w:sz w:val="20"/>
+          <w:szCs w:val="20"/>
+        </w:rPr>
+        <w:t xml:space="preserve"> </w:t>
+      </w:r>
+      <w:proofErr w:type="spellStart"/>
+      <w:proofErr w:type="gramStart"/>
+      <w:r>
+        <w:rPr>
+          <w:rFonts w:ascii="Courier New" w:hAnsi="Courier New" w:cs="Courier New"/>
+          <w:color w:val="000000"/>
+          <w:sz w:val="20"/>
+          <w:szCs w:val="20"/>
+        </w:rPr>
+        <w:t>imwrite</w:t>
+      </w:r>
+      <w:proofErr w:type="spellEnd"/>
+      <w:r>
+        <w:rPr>
+          <w:rFonts w:ascii="Courier New" w:hAnsi="Courier New" w:cs="Courier New"/>
+          <w:color w:val="000000"/>
+          <w:sz w:val="20"/>
+          <w:szCs w:val="20"/>
+        </w:rPr>
+        <w:t>(</w:t>
+      </w:r>
+      <w:proofErr w:type="gramEnd"/>
+      <w:r>
+        <w:rPr>
+          <w:rFonts w:ascii="Courier New" w:hAnsi="Courier New" w:cs="Courier New"/>
+          <w:color w:val="000000"/>
+          <w:sz w:val="20"/>
+          <w:szCs w:val="20"/>
+        </w:rPr>
+        <w:t>JN3,</w:t>
+      </w:r>
+      <w:r>
+        <w:rPr>
+          <w:rFonts w:ascii="Courier New" w:hAnsi="Courier New" w:cs="Courier New"/>
+          <w:color w:val="A020F0"/>
+          <w:sz w:val="20"/>
+          <w:szCs w:val="20"/>
+        </w:rPr>
+        <w:t>'cameraman_gauss_m_eq_1_v_eq_dot02.tif'</w:t>
+      </w:r>
+      <w:r>
+        <w:rPr>
+          <w:rFonts w:ascii="Courier New" w:hAnsi="Courier New" w:cs="Courier New"/>
+          <w:color w:val="000000"/>
+          <w:sz w:val="20"/>
+          <w:szCs w:val="20"/>
+        </w:rPr>
+        <w:t>);</w:t>
+      </w:r>
+    </w:p>
+    <w:p>
+      <w:pPr>
+        <w:autoSpaceDE w:val="0"/>
+        <w:autoSpaceDN w:val="0"/>
+        <w:adjustRightInd w:val="0"/>
+        <w:spacing w:after="0" w:line="240" w:lineRule="auto"/>
+        <w:rPr>
+          <w:rFonts w:ascii="Courier New" w:hAnsi="Courier New" w:cs="Courier New"/>
+          <w:color w:val="000000"/>
+          <w:sz w:val="20"/>
+          <w:szCs w:val="20"/>
+        </w:rPr>
+      </w:pPr>
+    </w:p>
+    <w:p>
+      <w:pPr>
+        <w:autoSpaceDE w:val="0"/>
+        <w:autoSpaceDN w:val="0"/>
+        <w:adjustRightInd w:val="0"/>
+        <w:spacing w:after="0" w:line="240" w:lineRule="auto"/>
+        <w:rPr>
+          <w:rFonts w:ascii="Courier New" w:hAnsi="Courier New" w:cs="Courier New"/>
+          <w:sz w:val="24"/>
+          <w:szCs w:val="24"/>
+        </w:rPr>
+      </w:pPr>
+      <w:r>
+        <w:rPr>
+          <w:rFonts w:ascii="Courier New" w:hAnsi="Courier New" w:cs="Courier New"/>
+          <w:noProof/>
+          <w:sz w:val="24"/>
+          <w:szCs w:val="24"/>
+        </w:rPr>
+        <w:drawing>
+          <wp:inline distT="0" distB="0" distL="0" distR="0" wp14:anchorId="5CD615A6" wp14:editId="780D18B0">
+            <wp:extent cx="5943600" cy="3872230"/>
+            <wp:effectExtent l="0" t="0" r="0" b="0"/>
+            <wp:docPr id="1" name="Picture 1"/>
+            <wp:cNvGraphicFramePr>
+              <a:graphicFrameLocks xmlns:a="http://schemas.openxmlformats.org/drawingml/2006/main" noChangeAspect="1"/>
+            </wp:cNvGraphicFramePr>
+            <a:graphic xmlns:a="http://schemas.openxmlformats.org/drawingml/2006/main">
+              <a:graphicData uri="http://schemas.openxmlformats.org/drawingml/2006/picture">
+                <pic:pic xmlns:pic="http://schemas.openxmlformats.org/drawingml/2006/picture">
+                  <pic:nvPicPr>
+                    <pic:cNvPr id="0" name="Picture 1"/>
+                    <pic:cNvPicPr>
+                      <a:picLocks noChangeAspect="1" noChangeArrowheads="1"/>
+                    </pic:cNvPicPr>
+                  </pic:nvPicPr>
+                  <pic:blipFill>
+                    <a:blip r:embed="rId7">
+                      <a:extLst>
+                        <a:ext uri="{28A0092B-C50C-407E-A947-70E740481C1C}">
+                          <a14:useLocalDpi xmlns:a14="http://schemas.microsoft.com/office/drawing/2010/main" val="0"/>
+                        </a:ext>
+                      </a:extLst>
+                    </a:blip>
+                    <a:srcRect/>
+                    <a:stretch>
+                      <a:fillRect/>
+                    </a:stretch>
+                  </pic:blipFill>
+                  <pic:spPr bwMode="auto">
+                    <a:xfrm>
+                      <a:off x="0" y="0"/>
+                      <a:ext cx="5943600" cy="3872230"/>
+                    </a:xfrm>
+                    <a:prstGeom prst="rect">
+                      <a:avLst/>
+                    </a:prstGeom>
+                    <a:noFill/>
+                    <a:ln>
+                      <a:noFill/>
+                    </a:ln>
+                  </pic:spPr>
+                </pic:pic>
+              </a:graphicData>
+            </a:graphic>
+          </wp:inline>
+        </w:drawing>
+      </w:r>
+    </w:p>
+    <w:p>
+      <w:pPr>
+        <w:autoSpaceDE w:val="0"/>
+        <w:autoSpaceDN w:val="0"/>
+        <w:adjustRightInd w:val="0"/>
+        <w:spacing w:after="0" w:line="240" w:lineRule="auto"/>
+        <w:rPr>
+          <w:rFonts w:ascii="Courier New" w:hAnsi="Courier New" w:cs="Courier New"/>
+          <w:sz w:val="24"/>
+          <w:szCs w:val="24"/>
+        </w:rPr>
+      </w:pPr>
+      <w:r>
+        <w:rPr>
+          <w:rFonts w:ascii="Courier New" w:hAnsi="Courier New" w:cs="Courier New"/>
+          <w:sz w:val="24"/>
+          <w:szCs w:val="24"/>
+        </w:rPr>
+        <w:t>Problem 4</w:t>
+      </w:r>
+    </w:p>
+    <w:p>
+      <w:pPr>
+        <w:autoSpaceDE w:val="0"/>
+        <w:autoSpaceDN w:val="0"/>
+        <w:adjustRightInd w:val="0"/>
+        <w:spacing w:after="0" w:line="240" w:lineRule="auto"/>
+        <w:rPr>
+          <w:rFonts w:ascii="Courier New" w:hAnsi="Courier New" w:cs="Courier New"/>
+          <w:sz w:val="24"/>
+          <w:szCs w:val="24"/>
+        </w:rPr>
+      </w:pPr>
+    </w:p>
+    <w:p>
+      <w:pPr>
+        <w:pStyle w:val="Default"/>
+      </w:pPr>
+    </w:p>
+    <w:p>
+      <w:pPr>
+        <w:pStyle w:val="Default"/>
+      </w:pPr>
+      <w:r>
+        <w:t xml:space="preserve"> </w:t>
+      </w:r>
+    </w:p>
+    <w:p>
+      <w:pPr>
+        <w:pStyle w:val="Default"/>
+        <w:rPr>
+          <w:sz w:val="22"/>
+          <w:szCs w:val="22"/>
+        </w:rPr>
+      </w:pPr>
+      <w:r>
+        <w:rPr>
+          <w:sz w:val="22"/>
+          <w:szCs w:val="22"/>
+        </w:rPr>
+        <w:t xml:space="preserve">4. (30%) Figure 1 is an image taken by an optical microscopy with 40x magnification (meaning that the actual sample is magnified by 60 times on the image sensor). The pixel size of the microscope camera is 6.5 </w:t>
+      </w:r>
+      <w:r>
+        <w:rPr>
+          <w:sz w:val="22"/>
+          <w:szCs w:val="22"/>
+        </w:rPr>
+        <w:t xml:space="preserve">m. Please use image processing method to estimate the size of the cell (indicated with red arrow), including length of the long and short axes, and the area of the cell. Please describe your calculation step-by-step. </w:t>
+      </w:r>
+    </w:p>
+    <w:p>
+      <w:pPr>
+        <w:autoSpaceDE w:val="0"/>
+        <w:autoSpaceDN w:val="0"/>
+        <w:adjustRightInd w:val="0"/>
+        <w:spacing w:after="0" w:line="240" w:lineRule="auto"/>
+        <w:rPr>
+          <w:rFonts w:ascii="Courier New" w:hAnsi="Courier New" w:cs="Courier New"/>
+          <w:sz w:val="24"/>
+          <w:szCs w:val="24"/>
+        </w:rPr>
+      </w:pPr>
+    </w:p>
+    <w:p>
+      <w:pPr>
+        <w:pStyle w:val="Default"/>
+        <w:rPr>
+          <w:sz w:val="22"/>
+          <w:szCs w:val="22"/>
+        </w:rPr>
+      </w:pPr>
+    </w:p>
+    <w:p>
+      <w:pPr>
+        <w:ind w:left="720"/>
+      </w:pPr>
     </w:p>
     <w:sectPr>
       <w:pgSz w:w="12240" w:h="15840"/>

</xml_diff>